<commit_message>
messed around with python a bit
</commit_message>
<xml_diff>
--- a/languagecheetsheet/LanguageCheatsheet01.docx
+++ b/languagecheetsheet/LanguageCheatsheet01.docx
@@ -1,6 +1,6 @@
 
 <file path=word/document.xml><?xml version="1.0" encoding="utf-8"?>
-<w:document xmlns:wpc="http://schemas.microsoft.com/office/word/2010/wordprocessingCanvas" xmlns:cx="http://schemas.microsoft.com/office/drawing/2014/chartex" xmlns:cx1="http://schemas.microsoft.com/office/drawing/2015/9/8/chartex" xmlns:cx2="http://schemas.microsoft.com/office/drawing/2015/10/21/chartex" xmlns:cx3="http://schemas.microsoft.com/office/drawing/2016/5/9/chartex" xmlns:cx4="http://schemas.microsoft.com/office/drawing/2016/5/10/chartex" xmlns:cx5="http://schemas.microsoft.com/office/drawing/2016/5/11/chartex" xmlns:cx6="http://schemas.microsoft.com/office/drawing/2016/5/12/chartex" xmlns:cx7="http://schemas.microsoft.com/office/drawing/2016/5/13/chartex" xmlns:cx8="http://schemas.microsoft.com/office/drawing/2016/5/14/chartex" xmlns:mc="http://schemas.openxmlformats.org/markup-compatibility/2006" xmlns:o="urn:schemas-microsoft-com:office:office" xmlns:r="http://schemas.openxmlformats.org/officeDocument/2006/relationships" xmlns:m="http://schemas.openxmlformats.org/officeDocument/2006/math" xmlns:v="urn:schemas-microsoft-com:vml" xmlns:wp14="http://schemas.microsoft.com/office/word/2010/wordprocessingDrawing" xmlns:wp="http://schemas.openxmlformats.org/drawingml/2006/wordprocessingDrawing" xmlns:w10="urn:schemas-microsoft-com:office:word" xmlns:w="http://schemas.openxmlformats.org/wordprocessingml/2006/main" xmlns:w14="http://schemas.microsoft.com/office/word/2010/wordml" xmlns:w15="http://schemas.microsoft.com/office/word/2012/wordml" xmlns:w16se="http://schemas.microsoft.com/office/word/2015/wordml/symex" xmlns:wpg="http://schemas.microsoft.com/office/word/2010/wordprocessingGroup" xmlns:wpi="http://schemas.microsoft.com/office/word/2010/wordprocessingInk" xmlns:wne="http://schemas.microsoft.com/office/word/2006/wordml" xmlns:wps="http://schemas.microsoft.com/office/word/2010/wordprocessingShape" mc:Ignorable="w14 w15 w16se wp14">
+<w:document xmlns:wpc="http://schemas.microsoft.com/office/word/2010/wordprocessingCanvas" xmlns:cx="http://schemas.microsoft.com/office/drawing/2014/chartex" xmlns:cx1="http://schemas.microsoft.com/office/drawing/2015/9/8/chartex" xmlns:cx2="http://schemas.microsoft.com/office/drawing/2015/10/21/chartex" xmlns:cx3="http://schemas.microsoft.com/office/drawing/2016/5/9/chartex" xmlns:cx4="http://schemas.microsoft.com/office/drawing/2016/5/10/chartex" xmlns:cx5="http://schemas.microsoft.com/office/drawing/2016/5/11/chartex" xmlns:cx6="http://schemas.microsoft.com/office/drawing/2016/5/12/chartex" xmlns:cx7="http://schemas.microsoft.com/office/drawing/2016/5/13/chartex" xmlns:cx8="http://schemas.microsoft.com/office/drawing/2016/5/14/chartex" xmlns:mc="http://schemas.openxmlformats.org/markup-compatibility/2006" xmlns:aink="http://schemas.microsoft.com/office/drawing/2016/ink" xmlns:am3d="http://schemas.microsoft.com/office/drawing/2017/model3d" xmlns:o="urn:schemas-microsoft-com:office:office" xmlns:r="http://schemas.openxmlformats.org/officeDocument/2006/relationships" xmlns:m="http://schemas.openxmlformats.org/officeDocument/2006/math" xmlns:v="urn:schemas-microsoft-com:vml" xmlns:wp14="http://schemas.microsoft.com/office/word/2010/wordprocessingDrawing" xmlns:wp="http://schemas.openxmlformats.org/drawingml/2006/wordprocessingDrawing" xmlns:w10="urn:schemas-microsoft-com:office:word" xmlns:w="http://schemas.openxmlformats.org/wordprocessingml/2006/main" xmlns:w14="http://schemas.microsoft.com/office/word/2010/wordml" xmlns:w15="http://schemas.microsoft.com/office/word/2012/wordml" xmlns:w16cid="http://schemas.microsoft.com/office/word/2016/wordml/cid" xmlns:w16se="http://schemas.microsoft.com/office/word/2015/wordml/symex" xmlns:wpg="http://schemas.microsoft.com/office/word/2010/wordprocessingGroup" xmlns:wpi="http://schemas.microsoft.com/office/word/2010/wordprocessingInk" xmlns:wne="http://schemas.microsoft.com/office/word/2006/wordml" xmlns:wps="http://schemas.microsoft.com/office/word/2010/wordprocessingShape" mc:Ignorable="w14 w15 w16se w16cid wp14">
   <w:body>
     <w:p>
       <w:pPr>
@@ -16,8 +16,6 @@
         </w:rPr>
         <w:t>R, Matlab, Python cheat sheet</w:t>
       </w:r>
-      <w:bookmarkStart w:id="0" w:name="_GoBack"/>
-      <w:bookmarkEnd w:id="0"/>
     </w:p>
     <w:tbl>
       <w:tblPr>
@@ -202,9 +200,55 @@
                 <w:sz w:val="16"/>
                 <w:szCs w:val="16"/>
               </w:rPr>
-              <w:t xml:space="preserve"> on </w:t>
-            </w:r>
-            <w:proofErr w:type="spellStart"/>
+              <w:t xml:space="preserve"> on funcname</w:t>
+            </w:r>
+          </w:p>
+        </w:tc>
+        <w:tc>
+          <w:tcPr>
+            <w:tcW w:w="2414" w:type="dxa"/>
+          </w:tcPr>
+          <w:p>
+            <w:pPr>
+              <w:rPr>
+                <w:sz w:val="16"/>
+                <w:szCs w:val="16"/>
+              </w:rPr>
+            </w:pPr>
+            <w:r>
+              <w:rPr>
+                <w:sz w:val="16"/>
+                <w:szCs w:val="16"/>
+              </w:rPr>
+              <w:t>?</w:t>
+            </w:r>
+            <w:r>
+              <w:rPr>
+                <w:sz w:val="16"/>
+                <w:szCs w:val="16"/>
+              </w:rPr>
+              <w:t>func</w:t>
+            </w:r>
+          </w:p>
+        </w:tc>
+        <w:tc>
+          <w:tcPr>
+            <w:tcW w:w="2536" w:type="dxa"/>
+          </w:tcPr>
+          <w:p>
+            <w:pPr>
+              <w:rPr>
+                <w:sz w:val="16"/>
+                <w:szCs w:val="16"/>
+              </w:rPr>
+            </w:pPr>
+            <w:r>
+              <w:rPr>
+                <w:sz w:val="16"/>
+                <w:szCs w:val="16"/>
+              </w:rPr>
+              <w:t>help(</w:t>
+            </w:r>
             <w:r>
               <w:rPr>
                 <w:sz w:val="16"/>
@@ -212,57 +256,33 @@
               </w:rPr>
               <w:t>funcname</w:t>
             </w:r>
-            <w:proofErr w:type="spellEnd"/>
-          </w:p>
-        </w:tc>
-        <w:tc>
-          <w:tcPr>
-            <w:tcW w:w="2414" w:type="dxa"/>
-          </w:tcPr>
-          <w:p>
-            <w:pPr>
-              <w:rPr>
-                <w:sz w:val="16"/>
-                <w:szCs w:val="16"/>
-              </w:rPr>
-            </w:pPr>
-            <w:r>
-              <w:rPr>
-                <w:sz w:val="16"/>
-                <w:szCs w:val="16"/>
-              </w:rPr>
-              <w:t>?</w:t>
-            </w:r>
-            <w:proofErr w:type="spellStart"/>
-            <w:r>
-              <w:rPr>
-                <w:sz w:val="16"/>
-                <w:szCs w:val="16"/>
-              </w:rPr>
-              <w:t>func</w:t>
-            </w:r>
-            <w:proofErr w:type="spellEnd"/>
-          </w:p>
-        </w:tc>
-        <w:tc>
-          <w:tcPr>
-            <w:tcW w:w="2536" w:type="dxa"/>
-          </w:tcPr>
-          <w:p>
-            <w:pPr>
-              <w:rPr>
-                <w:sz w:val="16"/>
-                <w:szCs w:val="16"/>
-              </w:rPr>
-            </w:pPr>
-            <w:r>
-              <w:rPr>
-                <w:sz w:val="16"/>
-                <w:szCs w:val="16"/>
-              </w:rPr>
-              <w:t>help(</w:t>
-            </w:r>
-            <w:proofErr w:type="spellStart"/>
+            <w:r>
+              <w:rPr>
+                <w:sz w:val="16"/>
+                <w:szCs w:val="16"/>
+              </w:rPr>
+              <w:t>)</w:t>
+            </w:r>
+          </w:p>
+        </w:tc>
+        <w:tc>
+          <w:tcPr>
+            <w:tcW w:w="2700" w:type="dxa"/>
+          </w:tcPr>
+          <w:p>
+            <w:pPr>
+              <w:rPr>
+                <w:sz w:val="16"/>
+                <w:szCs w:val="16"/>
+              </w:rPr>
+            </w:pPr>
+            <w:r>
+              <w:rPr>
+                <w:sz w:val="16"/>
+                <w:szCs w:val="16"/>
+              </w:rPr>
+              <w:t xml:space="preserve">doc </w:t>
+            </w:r>
             <w:r>
               <w:rPr>
                 <w:sz w:val="16"/>
@@ -270,43 +290,6 @@
               </w:rPr>
               <w:t>funcname</w:t>
             </w:r>
-            <w:proofErr w:type="spellEnd"/>
-            <w:r>
-              <w:rPr>
-                <w:sz w:val="16"/>
-                <w:szCs w:val="16"/>
-              </w:rPr>
-              <w:t>)</w:t>
-            </w:r>
-          </w:p>
-        </w:tc>
-        <w:tc>
-          <w:tcPr>
-            <w:tcW w:w="2700" w:type="dxa"/>
-          </w:tcPr>
-          <w:p>
-            <w:pPr>
-              <w:rPr>
-                <w:sz w:val="16"/>
-                <w:szCs w:val="16"/>
-              </w:rPr>
-            </w:pPr>
-            <w:r>
-              <w:rPr>
-                <w:sz w:val="16"/>
-                <w:szCs w:val="16"/>
-              </w:rPr>
-              <w:t xml:space="preserve">doc </w:t>
-            </w:r>
-            <w:proofErr w:type="spellStart"/>
-            <w:r>
-              <w:rPr>
-                <w:sz w:val="16"/>
-                <w:szCs w:val="16"/>
-              </w:rPr>
-              <w:t>funcname</w:t>
-            </w:r>
-            <w:proofErr w:type="spellEnd"/>
           </w:p>
         </w:tc>
       </w:tr>
@@ -411,21 +394,12 @@
                 <w:szCs w:val="16"/>
               </w:rPr>
             </w:pPr>
-            <w:proofErr w:type="spellStart"/>
-            <w:r>
-              <w:rPr>
-                <w:sz w:val="16"/>
-                <w:szCs w:val="16"/>
-              </w:rPr>
-              <w:t>Formated</w:t>
-            </w:r>
-            <w:proofErr w:type="spellEnd"/>
-            <w:r>
-              <w:rPr>
-                <w:sz w:val="16"/>
-                <w:szCs w:val="16"/>
-              </w:rPr>
-              <w:t xml:space="preserve"> print</w:t>
+            <w:r>
+              <w:rPr>
+                <w:sz w:val="16"/>
+                <w:szCs w:val="16"/>
+              </w:rPr>
+              <w:t>Formated print</w:t>
             </w:r>
           </w:p>
         </w:tc>
@@ -445,23 +419,7 @@
                 <w:sz w:val="16"/>
                 <w:szCs w:val="16"/>
               </w:rPr>
-              <w:t>print(</w:t>
-            </w:r>
-            <w:proofErr w:type="spellStart"/>
-            <w:r>
-              <w:rPr>
-                <w:sz w:val="16"/>
-                <w:szCs w:val="16"/>
-              </w:rPr>
-              <w:t>sprintf</w:t>
-            </w:r>
-            <w:proofErr w:type="spellEnd"/>
-            <w:r>
-              <w:rPr>
-                <w:sz w:val="16"/>
-                <w:szCs w:val="16"/>
-              </w:rPr>
-              <w:t>(“pi:%$.2f”,pi))</w:t>
+              <w:t>print(sprintf(“pi:%$.2f”,pi))</w:t>
             </w:r>
           </w:p>
         </w:tc>
@@ -481,23 +439,7 @@
                 <w:sz w:val="16"/>
                 <w:szCs w:val="16"/>
               </w:rPr>
-              <w:t>print("pi:%.2f" % (</w:t>
-            </w:r>
-            <w:proofErr w:type="spellStart"/>
-            <w:r>
-              <w:rPr>
-                <w:sz w:val="16"/>
-                <w:szCs w:val="16"/>
-              </w:rPr>
-              <w:t>numpy.pi</w:t>
-            </w:r>
-            <w:proofErr w:type="spellEnd"/>
-            <w:r>
-              <w:rPr>
-                <w:sz w:val="16"/>
-                <w:szCs w:val="16"/>
-              </w:rPr>
-              <w:t>))</w:t>
+              <w:t>print("pi:%.2f" % (numpy.pi))</w:t>
             </w:r>
           </w:p>
         </w:tc>
@@ -512,7 +454,6 @@
                 <w:szCs w:val="16"/>
               </w:rPr>
             </w:pPr>
-            <w:proofErr w:type="spellStart"/>
             <w:r>
               <w:rPr>
                 <w:sz w:val="16"/>
@@ -520,7 +461,6 @@
               </w:rPr>
               <w:t>fprintf</w:t>
             </w:r>
-            <w:proofErr w:type="spellEnd"/>
             <w:r>
               <w:rPr>
                 <w:sz w:val="16"/>
@@ -597,17 +537,8 @@
                 <w:sz w:val="16"/>
                 <w:szCs w:val="16"/>
               </w:rPr>
-              <w:t>sprint(“node:%</w:t>
-            </w:r>
-            <w:proofErr w:type="spellStart"/>
-            <w:r>
-              <w:rPr>
-                <w:sz w:val="16"/>
-                <w:szCs w:val="16"/>
-              </w:rPr>
-              <w:t>d”,j</w:t>
-            </w:r>
-            <w:proofErr w:type="spellEnd"/>
+              <w:t>sprint(“node:%d”,j</w:t>
+            </w:r>
             <w:r>
               <w:rPr>
                 <w:sz w:val="16"/>
@@ -684,23 +615,7 @@
                 <w:sz w:val="16"/>
                 <w:szCs w:val="16"/>
               </w:rPr>
-              <w:t>“node:”+</w:t>
-            </w:r>
-            <w:proofErr w:type="spellStart"/>
-            <w:r>
-              <w:rPr>
-                <w:sz w:val="16"/>
-                <w:szCs w:val="16"/>
-              </w:rPr>
-              <w:t>str</w:t>
-            </w:r>
-            <w:proofErr w:type="spellEnd"/>
-            <w:r>
-              <w:rPr>
-                <w:sz w:val="16"/>
-                <w:szCs w:val="16"/>
-              </w:rPr>
-              <w:t>(j)</w:t>
+              <w:t>“node:”+str(j)</w:t>
             </w:r>
             <w:r>
               <w:rPr>
@@ -744,7 +659,6 @@
               </w:rPr>
               <w:t xml:space="preserve">   print(</w:t>
             </w:r>
-            <w:proofErr w:type="spellStart"/>
             <w:r>
               <w:rPr>
                 <w:sz w:val="16"/>
@@ -757,15 +671,7 @@
                 <w:sz w:val="16"/>
                 <w:szCs w:val="16"/>
               </w:rPr>
-              <w:t>j</w:t>
-            </w:r>
-            <w:proofErr w:type="spellEnd"/>
-            <w:r>
-              <w:rPr>
-                <w:sz w:val="16"/>
-                <w:szCs w:val="16"/>
-              </w:rPr>
-              <w:t>)</w:t>
+              <w:t>j)</w:t>
             </w:r>
             <w:r>
               <w:rPr>
@@ -1046,39 +952,7 @@
                 <w:sz w:val="16"/>
                 <w:szCs w:val="16"/>
               </w:rPr>
-              <w:t>f &lt;- function(</w:t>
-            </w:r>
-            <w:proofErr w:type="spellStart"/>
-            <w:r>
-              <w:rPr>
-                <w:sz w:val="16"/>
-                <w:szCs w:val="16"/>
-              </w:rPr>
-              <w:t>x,y</w:t>
-            </w:r>
-            <w:proofErr w:type="spellEnd"/>
-            <w:r>
-              <w:rPr>
-                <w:sz w:val="16"/>
-                <w:szCs w:val="16"/>
-              </w:rPr>
-              <w:t xml:space="preserve">){ </w:t>
-            </w:r>
-            <w:proofErr w:type="spellStart"/>
-            <w:r>
-              <w:rPr>
-                <w:sz w:val="16"/>
-                <w:szCs w:val="16"/>
-              </w:rPr>
-              <w:t>x+y</w:t>
-            </w:r>
-            <w:proofErr w:type="spellEnd"/>
-            <w:r>
-              <w:rPr>
-                <w:sz w:val="16"/>
-                <w:szCs w:val="16"/>
-              </w:rPr>
-              <w:t xml:space="preserve"> }</w:t>
+              <w:t>f &lt;- function(x,y){ x+y }</w:t>
             </w:r>
           </w:p>
         </w:tc>
@@ -1098,48 +972,23 @@
                 <w:sz w:val="16"/>
                 <w:szCs w:val="16"/>
               </w:rPr>
-              <w:t>def f(</w:t>
-            </w:r>
-            <w:proofErr w:type="spellStart"/>
-            <w:r>
-              <w:rPr>
-                <w:sz w:val="16"/>
-                <w:szCs w:val="16"/>
-              </w:rPr>
-              <w:t>x,y</w:t>
-            </w:r>
-            <w:proofErr w:type="spellEnd"/>
-            <w:r>
-              <w:rPr>
-                <w:sz w:val="16"/>
-                <w:szCs w:val="16"/>
-              </w:rPr>
-              <w:t>):</w:t>
-            </w:r>
-          </w:p>
-          <w:p>
-            <w:pPr>
-              <w:rPr>
-                <w:sz w:val="16"/>
-                <w:szCs w:val="16"/>
-              </w:rPr>
-            </w:pPr>
-            <w:r>
-              <w:rPr>
-                <w:sz w:val="16"/>
-                <w:szCs w:val="16"/>
-              </w:rPr>
-              <w:t xml:space="preserve">   </w:t>
-            </w:r>
-            <w:proofErr w:type="spellStart"/>
-            <w:r>
-              <w:rPr>
-                <w:sz w:val="16"/>
-                <w:szCs w:val="16"/>
-              </w:rPr>
-              <w:t>x+y</w:t>
-            </w:r>
-            <w:proofErr w:type="spellEnd"/>
+              <w:t>def f(x,y):</w:t>
+            </w:r>
+          </w:p>
+          <w:p>
+            <w:pPr>
+              <w:rPr>
+                <w:sz w:val="16"/>
+                <w:szCs w:val="16"/>
+              </w:rPr>
+            </w:pPr>
+            <w:r>
+              <w:rPr>
+                <w:sz w:val="16"/>
+                <w:szCs w:val="16"/>
+              </w:rPr>
+              <w:t xml:space="preserve">   x+y</w:t>
+            </w:r>
           </w:p>
         </w:tc>
         <w:tc>
@@ -1228,7 +1077,23 @@
                 <w:sz w:val="16"/>
                 <w:szCs w:val="16"/>
               </w:rPr>
-              <w:t>Stings</w:t>
+              <w:t>St</w:t>
+            </w:r>
+            <w:r>
+              <w:rPr>
+                <w:sz w:val="16"/>
+                <w:szCs w:val="16"/>
+              </w:rPr>
+              <w:t>r</w:t>
+            </w:r>
+            <w:bookmarkStart w:id="0" w:name="_GoBack"/>
+            <w:bookmarkEnd w:id="0"/>
+            <w:r>
+              <w:rPr>
+                <w:sz w:val="16"/>
+                <w:szCs w:val="16"/>
+              </w:rPr>
+              <w:t>ings</w:t>
             </w:r>
           </w:p>
         </w:tc>
@@ -1394,39 +1259,7 @@
                 <w:sz w:val="16"/>
                 <w:szCs w:val="16"/>
               </w:rPr>
-              <w:t xml:space="preserve">s = </w:t>
-            </w:r>
-            <w:proofErr w:type="spellStart"/>
-            <w:r>
-              <w:rPr>
-                <w:sz w:val="16"/>
-                <w:szCs w:val="16"/>
-              </w:rPr>
-              <w:t>s.gsub</w:t>
-            </w:r>
-            <w:proofErr w:type="spellEnd"/>
-            <w:r>
-              <w:rPr>
-                <w:sz w:val="16"/>
-                <w:szCs w:val="16"/>
-              </w:rPr>
-              <w:t>(’</w:t>
-            </w:r>
-            <w:proofErr w:type="spellStart"/>
-            <w:r>
-              <w:rPr>
-                <w:sz w:val="16"/>
-                <w:szCs w:val="16"/>
-              </w:rPr>
-              <w:t>hello’,’goodbye’,s</w:t>
-            </w:r>
-            <w:proofErr w:type="spellEnd"/>
-            <w:r>
-              <w:rPr>
-                <w:sz w:val="16"/>
-                <w:szCs w:val="16"/>
-              </w:rPr>
-              <w:t>)</w:t>
+              <w:t>s = s.gsub(’hello’,’goodbye’,s)</w:t>
             </w:r>
           </w:p>
         </w:tc>
@@ -1446,39 +1279,7 @@
                 <w:sz w:val="16"/>
                 <w:szCs w:val="16"/>
               </w:rPr>
-              <w:t xml:space="preserve">s = </w:t>
-            </w:r>
-            <w:proofErr w:type="spellStart"/>
-            <w:r>
-              <w:rPr>
-                <w:sz w:val="16"/>
-                <w:szCs w:val="16"/>
-              </w:rPr>
-              <w:t>s.replace</w:t>
-            </w:r>
-            <w:proofErr w:type="spellEnd"/>
-            <w:r>
-              <w:rPr>
-                <w:sz w:val="16"/>
-                <w:szCs w:val="16"/>
-              </w:rPr>
-              <w:t>(,’</w:t>
-            </w:r>
-            <w:proofErr w:type="spellStart"/>
-            <w:r>
-              <w:rPr>
-                <w:sz w:val="16"/>
-                <w:szCs w:val="16"/>
-              </w:rPr>
-              <w:t>hello’,’goodbye</w:t>
-            </w:r>
-            <w:proofErr w:type="spellEnd"/>
-            <w:r>
-              <w:rPr>
-                <w:sz w:val="16"/>
-                <w:szCs w:val="16"/>
-              </w:rPr>
-              <w:t>’)</w:t>
+              <w:t>s = s.replace(,’hello’,’goodbye’)</w:t>
             </w:r>
           </w:p>
         </w:tc>
@@ -1498,39 +1299,7 @@
                 <w:sz w:val="16"/>
                 <w:szCs w:val="16"/>
               </w:rPr>
-              <w:t xml:space="preserve">s = </w:t>
-            </w:r>
-            <w:proofErr w:type="spellStart"/>
-            <w:r>
-              <w:rPr>
-                <w:sz w:val="16"/>
-                <w:szCs w:val="16"/>
-              </w:rPr>
-              <w:t>strrep</w:t>
-            </w:r>
-            <w:proofErr w:type="spellEnd"/>
-            <w:r>
-              <w:rPr>
-                <w:sz w:val="16"/>
-                <w:szCs w:val="16"/>
-              </w:rPr>
-              <w:t>(</w:t>
-            </w:r>
-            <w:proofErr w:type="spellStart"/>
-            <w:r>
-              <w:rPr>
-                <w:sz w:val="16"/>
-                <w:szCs w:val="16"/>
-              </w:rPr>
-              <w:t>s,’hello’,’goodbye</w:t>
-            </w:r>
-            <w:proofErr w:type="spellEnd"/>
-            <w:r>
-              <w:rPr>
-                <w:sz w:val="16"/>
-                <w:szCs w:val="16"/>
-              </w:rPr>
-              <w:t>’)</w:t>
+              <w:t>s = strrep(s,’hello’,’goodbye’)</w:t>
             </w:r>
           </w:p>
         </w:tc>
@@ -1719,23 +1488,7 @@
                 <w:sz w:val="16"/>
                 <w:szCs w:val="16"/>
               </w:rPr>
-              <w:t>v[[a]] (or v[</w:t>
-            </w:r>
-            <w:proofErr w:type="spellStart"/>
-            <w:r>
-              <w:rPr>
-                <w:sz w:val="16"/>
-                <w:szCs w:val="16"/>
-              </w:rPr>
-              <w:t>i</w:t>
-            </w:r>
-            <w:proofErr w:type="spellEnd"/>
-            <w:r>
-              <w:rPr>
-                <w:sz w:val="16"/>
-                <w:szCs w:val="16"/>
-              </w:rPr>
-              <w:t>] usually)</w:t>
+              <w:t>v[[a]] (or v[i] usually)</w:t>
             </w:r>
           </w:p>
         </w:tc>
@@ -1755,23 +1508,7 @@
                 <w:sz w:val="16"/>
                 <w:szCs w:val="16"/>
               </w:rPr>
-              <w:t>v[</w:t>
-            </w:r>
-            <w:proofErr w:type="spellStart"/>
-            <w:r>
-              <w:rPr>
-                <w:sz w:val="16"/>
-                <w:szCs w:val="16"/>
-              </w:rPr>
-              <w:t>i</w:t>
-            </w:r>
-            <w:proofErr w:type="spellEnd"/>
-            <w:r>
-              <w:rPr>
-                <w:sz w:val="16"/>
-                <w:szCs w:val="16"/>
-              </w:rPr>
-              <w:t>]</w:t>
+              <w:t>v[i]</w:t>
             </w:r>
           </w:p>
         </w:tc>
@@ -1791,23 +1528,7 @@
                 <w:sz w:val="16"/>
                 <w:szCs w:val="16"/>
               </w:rPr>
-              <w:t>v(</w:t>
-            </w:r>
-            <w:proofErr w:type="spellStart"/>
-            <w:r>
-              <w:rPr>
-                <w:sz w:val="16"/>
-                <w:szCs w:val="16"/>
-              </w:rPr>
-              <w:t>i</w:t>
-            </w:r>
-            <w:proofErr w:type="spellEnd"/>
-            <w:r>
-              <w:rPr>
-                <w:sz w:val="16"/>
-                <w:szCs w:val="16"/>
-              </w:rPr>
-              <w:t>)</w:t>
+              <w:t>v(i)</w:t>
             </w:r>
           </w:p>
         </w:tc>
@@ -1952,101 +1673,12 @@
                 <w:szCs w:val="16"/>
               </w:rPr>
             </w:pPr>
-            <w:proofErr w:type="spellStart"/>
             <w:r>
               <w:rPr>
                 <w:sz w:val="12"/>
                 <w:szCs w:val="16"/>
               </w:rPr>
-              <w:t>flim</w:t>
-            </w:r>
-            <w:proofErr w:type="spellEnd"/>
-            <w:r>
-              <w:rPr>
-                <w:sz w:val="12"/>
-                <w:szCs w:val="16"/>
-              </w:rPr>
-              <w:t>=</w:t>
-            </w:r>
-            <w:proofErr w:type="spellStart"/>
-            <w:r>
-              <w:rPr>
-                <w:sz w:val="12"/>
-                <w:szCs w:val="16"/>
-              </w:rPr>
-              <w:t>sprintf</w:t>
-            </w:r>
-            <w:proofErr w:type="spellEnd"/>
-            <w:r>
-              <w:rPr>
-                <w:sz w:val="12"/>
-                <w:szCs w:val="16"/>
-              </w:rPr>
-              <w:t xml:space="preserve">('%.4f ', </w:t>
-            </w:r>
-            <w:proofErr w:type="spellStart"/>
-            <w:r>
-              <w:rPr>
-                <w:sz w:val="12"/>
-                <w:szCs w:val="16"/>
-              </w:rPr>
-              <w:t>lim</w:t>
-            </w:r>
-            <w:proofErr w:type="spellEnd"/>
-            <w:r>
-              <w:rPr>
-                <w:sz w:val="12"/>
-                <w:szCs w:val="16"/>
-              </w:rPr>
-              <w:t xml:space="preserve">); </w:t>
-            </w:r>
-            <w:proofErr w:type="spellStart"/>
-            <w:r>
-              <w:rPr>
-                <w:sz w:val="12"/>
-                <w:szCs w:val="16"/>
-              </w:rPr>
-              <w:t>printf</w:t>
-            </w:r>
-            <w:proofErr w:type="spellEnd"/>
-            <w:r>
-              <w:rPr>
-                <w:sz w:val="12"/>
-                <w:szCs w:val="16"/>
-              </w:rPr>
-              <w:t>("</w:t>
-            </w:r>
-            <w:proofErr w:type="spellStart"/>
-            <w:r>
-              <w:rPr>
-                <w:sz w:val="12"/>
-                <w:szCs w:val="16"/>
-              </w:rPr>
-              <w:t>lim</w:t>
-            </w:r>
-            <w:proofErr w:type="spellEnd"/>
-            <w:r>
-              <w:rPr>
-                <w:sz w:val="12"/>
-                <w:szCs w:val="16"/>
-              </w:rPr>
-              <w:t>:%s",</w:t>
-            </w:r>
-            <w:proofErr w:type="spellStart"/>
-            <w:r>
-              <w:rPr>
-                <w:sz w:val="12"/>
-                <w:szCs w:val="16"/>
-              </w:rPr>
-              <w:t>seed,flim</w:t>
-            </w:r>
-            <w:proofErr w:type="spellEnd"/>
-            <w:r>
-              <w:rPr>
-                <w:sz w:val="12"/>
-                <w:szCs w:val="16"/>
-              </w:rPr>
-              <w:t>);</w:t>
+              <w:t>flim=sprintf('%.4f ', lim); printf("lim:%s",seed,flim);</w:t>
             </w:r>
           </w:p>
         </w:tc>
@@ -2115,23 +1747,7 @@
                 <w:sz w:val="16"/>
                 <w:szCs w:val="16"/>
               </w:rPr>
-              <w:t xml:space="preserve">x = </w:t>
-            </w:r>
-            <w:proofErr w:type="spellStart"/>
-            <w:r>
-              <w:rPr>
-                <w:sz w:val="16"/>
-                <w:szCs w:val="16"/>
-              </w:rPr>
-              <w:t>numpy.arange</w:t>
-            </w:r>
-            <w:proofErr w:type="spellEnd"/>
-            <w:r>
-              <w:rPr>
-                <w:sz w:val="16"/>
-                <w:szCs w:val="16"/>
-              </w:rPr>
-              <w:t>(-1,1,0.1)</w:t>
+              <w:t>x = numpy.arange(-1,1,0.1)</w:t>
             </w:r>
           </w:p>
         </w:tc>
@@ -2571,7 +2187,6 @@
                 <w:szCs w:val="16"/>
               </w:rPr>
             </w:pPr>
-            <w:proofErr w:type="spellStart"/>
             <w:r>
               <w:rPr>
                 <w:sz w:val="16"/>
@@ -2579,7 +2194,6 @@
               </w:rPr>
               <w:t>m.shape</w:t>
             </w:r>
-            <w:proofErr w:type="spellEnd"/>
           </w:p>
         </w:tc>
         <w:tc>
@@ -2662,21 +2276,12 @@
               </w:rPr>
               <w:t xml:space="preserve">m = </w:t>
             </w:r>
-            <w:proofErr w:type="spellStart"/>
-            <w:r>
-              <w:rPr>
-                <w:sz w:val="16"/>
-                <w:szCs w:val="16"/>
-              </w:rPr>
-              <w:t>numpy.array</w:t>
-            </w:r>
-            <w:proofErr w:type="spellEnd"/>
-            <w:r>
-              <w:rPr>
-                <w:sz w:val="16"/>
-                <w:szCs w:val="16"/>
-              </w:rPr>
-              <w:t>(</w:t>
+            <w:r>
+              <w:rPr>
+                <w:sz w:val="16"/>
+                <w:szCs w:val="16"/>
+              </w:rPr>
+              <w:t>numpy.array(</w:t>
             </w:r>
             <w:r>
               <w:rPr>
@@ -2732,17 +2337,8 @@
                 <w:sz w:val="16"/>
                 <w:szCs w:val="16"/>
               </w:rPr>
-              <w:t xml:space="preserve">matrix element </w:t>
-            </w:r>
-            <w:proofErr w:type="spellStart"/>
-            <w:r>
-              <w:rPr>
-                <w:sz w:val="16"/>
-                <w:szCs w:val="16"/>
-              </w:rPr>
-              <w:t>i,j</w:t>
-            </w:r>
-            <w:proofErr w:type="spellEnd"/>
+              <w:t>matrix element i,j</w:t>
+            </w:r>
           </w:p>
         </w:tc>
         <w:tc>
@@ -2761,23 +2357,7 @@
                 <w:sz w:val="16"/>
                 <w:szCs w:val="16"/>
               </w:rPr>
-              <w:t>m[</w:t>
-            </w:r>
-            <w:proofErr w:type="spellStart"/>
-            <w:r>
-              <w:rPr>
-                <w:sz w:val="16"/>
-                <w:szCs w:val="16"/>
-              </w:rPr>
-              <w:t>i,j</w:t>
-            </w:r>
-            <w:proofErr w:type="spellEnd"/>
-            <w:r>
-              <w:rPr>
-                <w:sz w:val="16"/>
-                <w:szCs w:val="16"/>
-              </w:rPr>
-              <w:t>]</w:t>
+              <w:t>m[i,j]</w:t>
             </w:r>
           </w:p>
         </w:tc>
@@ -2797,23 +2377,7 @@
                 <w:sz w:val="16"/>
                 <w:szCs w:val="16"/>
               </w:rPr>
-              <w:t>m[</w:t>
-            </w:r>
-            <w:proofErr w:type="spellStart"/>
-            <w:r>
-              <w:rPr>
-                <w:sz w:val="16"/>
-                <w:szCs w:val="16"/>
-              </w:rPr>
-              <w:t>I,j</w:t>
-            </w:r>
-            <w:proofErr w:type="spellEnd"/>
-            <w:r>
-              <w:rPr>
-                <w:sz w:val="16"/>
-                <w:szCs w:val="16"/>
-              </w:rPr>
-              <w:t>]</w:t>
+              <w:t>m[I,j]</w:t>
             </w:r>
           </w:p>
         </w:tc>
@@ -2833,23 +2397,7 @@
                 <w:sz w:val="16"/>
                 <w:szCs w:val="16"/>
               </w:rPr>
-              <w:t>m(</w:t>
-            </w:r>
-            <w:proofErr w:type="spellStart"/>
-            <w:r>
-              <w:rPr>
-                <w:sz w:val="16"/>
-                <w:szCs w:val="16"/>
-              </w:rPr>
-              <w:t>I,j</w:t>
-            </w:r>
-            <w:proofErr w:type="spellEnd"/>
-            <w:r>
-              <w:rPr>
-                <w:sz w:val="16"/>
-                <w:szCs w:val="16"/>
-              </w:rPr>
-              <w:t>)</w:t>
+              <w:t>m(I,j)</w:t>
             </w:r>
           </w:p>
         </w:tc>
@@ -3018,21 +2566,12 @@
                 <w:szCs w:val="16"/>
               </w:rPr>
             </w:pPr>
-            <w:proofErr w:type="spellStart"/>
-            <w:r>
-              <w:rPr>
-                <w:sz w:val="16"/>
-                <w:szCs w:val="16"/>
-              </w:rPr>
-              <w:t>numpy.transpose</w:t>
-            </w:r>
-            <w:proofErr w:type="spellEnd"/>
-            <w:r>
-              <w:rPr>
-                <w:sz w:val="16"/>
-                <w:szCs w:val="16"/>
-              </w:rPr>
-              <w:t>(m)</w:t>
+            <w:r>
+              <w:rPr>
+                <w:sz w:val="16"/>
+                <w:szCs w:val="16"/>
+              </w:rPr>
+              <w:t>numpy.transpose(m)</w:t>
             </w:r>
           </w:p>
         </w:tc>
@@ -3337,21 +2876,12 @@
                 <w:szCs w:val="16"/>
               </w:rPr>
             </w:pPr>
-            <w:proofErr w:type="spellStart"/>
-            <w:r>
-              <w:rPr>
-                <w:sz w:val="16"/>
-                <w:szCs w:val="16"/>
-              </w:rPr>
-              <w:t>set.seed</w:t>
-            </w:r>
-            <w:proofErr w:type="spellEnd"/>
-            <w:r>
-              <w:rPr>
-                <w:sz w:val="16"/>
-                <w:szCs w:val="16"/>
-              </w:rPr>
-              <w:t>(1234)</w:t>
+            <w:r>
+              <w:rPr>
+                <w:sz w:val="16"/>
+                <w:szCs w:val="16"/>
+              </w:rPr>
+              <w:t>set.seed(1234)</w:t>
             </w:r>
           </w:p>
         </w:tc>
@@ -3366,21 +2896,12 @@
                 <w:szCs w:val="16"/>
               </w:rPr>
             </w:pPr>
-            <w:proofErr w:type="spellStart"/>
-            <w:r>
-              <w:rPr>
-                <w:sz w:val="16"/>
-                <w:szCs w:val="16"/>
-              </w:rPr>
-              <w:t>random.seed</w:t>
-            </w:r>
-            <w:proofErr w:type="spellEnd"/>
-            <w:r>
-              <w:rPr>
-                <w:sz w:val="16"/>
-                <w:szCs w:val="16"/>
-              </w:rPr>
-              <w:t>(1234)</w:t>
+            <w:r>
+              <w:rPr>
+                <w:sz w:val="16"/>
+                <w:szCs w:val="16"/>
+              </w:rPr>
+              <w:t>random.seed(1234)</w:t>
             </w:r>
           </w:p>
         </w:tc>
@@ -3395,21 +2916,12 @@
                 <w:szCs w:val="16"/>
               </w:rPr>
             </w:pPr>
-            <w:proofErr w:type="spellStart"/>
-            <w:r>
-              <w:rPr>
-                <w:sz w:val="16"/>
-                <w:szCs w:val="16"/>
-              </w:rPr>
-              <w:t>rng</w:t>
-            </w:r>
-            <w:proofErr w:type="spellEnd"/>
-            <w:r>
-              <w:rPr>
-                <w:sz w:val="16"/>
-                <w:szCs w:val="16"/>
-              </w:rPr>
-              <w:t>(1234)</w:t>
+            <w:r>
+              <w:rPr>
+                <w:sz w:val="16"/>
+                <w:szCs w:val="16"/>
+              </w:rPr>
+              <w:t>rng(1234)</w:t>
             </w:r>
           </w:p>
         </w:tc>
@@ -3431,23 +2943,7 @@
                 <w:sz w:val="16"/>
                 <w:szCs w:val="16"/>
               </w:rPr>
-              <w:t xml:space="preserve">10 </w:t>
-            </w:r>
-            <w:proofErr w:type="spellStart"/>
-            <w:r>
-              <w:rPr>
-                <w:sz w:val="16"/>
-                <w:szCs w:val="16"/>
-              </w:rPr>
-              <w:t>randoms</w:t>
-            </w:r>
-            <w:proofErr w:type="spellEnd"/>
-            <w:r>
-              <w:rPr>
-                <w:sz w:val="16"/>
-                <w:szCs w:val="16"/>
-              </w:rPr>
-              <w:t xml:space="preserve"> between 0&amp;1</w:t>
+              <w:t>10 randoms between 0&amp;1</w:t>
             </w:r>
           </w:p>
         </w:tc>
@@ -3462,21 +2958,12 @@
                 <w:szCs w:val="16"/>
               </w:rPr>
             </w:pPr>
-            <w:proofErr w:type="spellStart"/>
-            <w:r>
-              <w:rPr>
-                <w:sz w:val="16"/>
-                <w:szCs w:val="16"/>
-              </w:rPr>
-              <w:t>runif</w:t>
-            </w:r>
-            <w:proofErr w:type="spellEnd"/>
-            <w:r>
-              <w:rPr>
-                <w:sz w:val="16"/>
-                <w:szCs w:val="16"/>
-              </w:rPr>
-              <w:t>(10)</w:t>
+            <w:r>
+              <w:rPr>
+                <w:sz w:val="16"/>
+                <w:szCs w:val="16"/>
+              </w:rPr>
+              <w:t>runif(10)</w:t>
             </w:r>
           </w:p>
         </w:tc>
@@ -3498,23 +2985,13 @@
               </w:rPr>
               <w:t>[</w:t>
             </w:r>
-            <w:proofErr w:type="spellStart"/>
-            <w:r>
-              <w:rPr>
-                <w:sz w:val="16"/>
-                <w:szCs w:val="16"/>
-              </w:rPr>
-              <w:t>random.random</w:t>
-            </w:r>
-            <w:proofErr w:type="spellEnd"/>
-            <w:r>
-              <w:rPr>
-                <w:sz w:val="16"/>
-                <w:szCs w:val="16"/>
-              </w:rPr>
-              <w:t xml:space="preserve">() for </w:t>
-            </w:r>
-            <w:proofErr w:type="spellStart"/>
+            <w:r>
+              <w:rPr>
+                <w:sz w:val="16"/>
+                <w:szCs w:val="16"/>
+              </w:rPr>
+              <w:t xml:space="preserve">random.random() for </w:t>
+            </w:r>
             <w:r>
               <w:rPr>
                 <w:sz w:val="16"/>
@@ -3522,7 +2999,6 @@
               </w:rPr>
               <w:t>i</w:t>
             </w:r>
-            <w:proofErr w:type="spellEnd"/>
             <w:r>
               <w:rPr>
                 <w:sz w:val="16"/>
@@ -3669,23 +3145,7 @@
                 <w:sz w:val="16"/>
                 <w:szCs w:val="16"/>
               </w:rPr>
-              <w:t>plot(</w:t>
-            </w:r>
-            <w:proofErr w:type="spellStart"/>
-            <w:r>
-              <w:rPr>
-                <w:sz w:val="16"/>
-                <w:szCs w:val="16"/>
-              </w:rPr>
-              <w:t>x,y</w:t>
-            </w:r>
-            <w:proofErr w:type="spellEnd"/>
-            <w:r>
-              <w:rPr>
-                <w:sz w:val="16"/>
-                <w:szCs w:val="16"/>
-              </w:rPr>
-              <w:t>)</w:t>
+              <w:t>plot(x,y)</w:t>
             </w:r>
           </w:p>
         </w:tc>
@@ -3700,7 +3160,6 @@
                 <w:szCs w:val="16"/>
               </w:rPr>
             </w:pPr>
-            <w:proofErr w:type="spellStart"/>
             <w:r>
               <w:rPr>
                 <w:sz w:val="16"/>
@@ -3713,31 +3172,7 @@
                 <w:sz w:val="16"/>
                 <w:szCs w:val="16"/>
               </w:rPr>
-              <w:t>t.plot</w:t>
-            </w:r>
-            <w:proofErr w:type="spellEnd"/>
-            <w:r>
-              <w:rPr>
-                <w:sz w:val="16"/>
-                <w:szCs w:val="16"/>
-              </w:rPr>
-              <w:t>(</w:t>
-            </w:r>
-            <w:proofErr w:type="spellStart"/>
-            <w:r>
-              <w:rPr>
-                <w:sz w:val="16"/>
-                <w:szCs w:val="16"/>
-              </w:rPr>
-              <w:t>x,y</w:t>
-            </w:r>
-            <w:proofErr w:type="spellEnd"/>
-            <w:r>
-              <w:rPr>
-                <w:sz w:val="16"/>
-                <w:szCs w:val="16"/>
-              </w:rPr>
-              <w:t>)</w:t>
+              <w:t>t.plot(x,y)</w:t>
             </w:r>
           </w:p>
         </w:tc>
@@ -3757,23 +3192,7 @@
                 <w:sz w:val="16"/>
                 <w:szCs w:val="16"/>
               </w:rPr>
-              <w:t>plot(</w:t>
-            </w:r>
-            <w:proofErr w:type="spellStart"/>
-            <w:r>
-              <w:rPr>
-                <w:sz w:val="16"/>
-                <w:szCs w:val="16"/>
-              </w:rPr>
-              <w:t>x,y</w:t>
-            </w:r>
-            <w:proofErr w:type="spellEnd"/>
-            <w:r>
-              <w:rPr>
-                <w:sz w:val="16"/>
-                <w:szCs w:val="16"/>
-              </w:rPr>
-              <w:t>)</w:t>
+              <w:t>plot(x,y)</w:t>
             </w:r>
           </w:p>
         </w:tc>
@@ -3857,7 +3276,13 @@
       </w:r>
     </w:p>
     <w:sectPr>
-      <w:pgSz w:w="11906" w:h="16838" w:code="9"/>
+      <w:headerReference w:type="even" r:id="rId6"/>
+      <w:headerReference w:type="default" r:id="rId7"/>
+      <w:footerReference w:type="even" r:id="rId8"/>
+      <w:footerReference w:type="default" r:id="rId9"/>
+      <w:headerReference w:type="first" r:id="rId10"/>
+      <w:footerReference w:type="first" r:id="rId11"/>
+      <w:pgSz w:w="31680" w:h="31680" w:code="509"/>
       <w:pgMar w:top="1440" w:right="1080" w:bottom="1440" w:left="1080" w:header="720" w:footer="720" w:gutter="0"/>
       <w:cols w:space="720"/>
       <w:docGrid w:linePitch="360"/>
@@ -3866,8 +3291,118 @@
 </w:document>
 </file>
 
+<file path=word/endnotes.xml><?xml version="1.0" encoding="utf-8"?>
+<w:endnotes xmlns:wpc="http://schemas.microsoft.com/office/word/2010/wordprocessingCanvas" xmlns:cx="http://schemas.microsoft.com/office/drawing/2014/chartex" xmlns:cx1="http://schemas.microsoft.com/office/drawing/2015/9/8/chartex" xmlns:cx2="http://schemas.microsoft.com/office/drawing/2015/10/21/chartex" xmlns:cx3="http://schemas.microsoft.com/office/drawing/2016/5/9/chartex" xmlns:cx4="http://schemas.microsoft.com/office/drawing/2016/5/10/chartex" xmlns:cx5="http://schemas.microsoft.com/office/drawing/2016/5/11/chartex" xmlns:cx6="http://schemas.microsoft.com/office/drawing/2016/5/12/chartex" xmlns:cx7="http://schemas.microsoft.com/office/drawing/2016/5/13/chartex" xmlns:cx8="http://schemas.microsoft.com/office/drawing/2016/5/14/chartex" xmlns:mc="http://schemas.openxmlformats.org/markup-compatibility/2006" xmlns:aink="http://schemas.microsoft.com/office/drawing/2016/ink" xmlns:am3d="http://schemas.microsoft.com/office/drawing/2017/model3d" xmlns:o="urn:schemas-microsoft-com:office:office" xmlns:r="http://schemas.openxmlformats.org/officeDocument/2006/relationships" xmlns:m="http://schemas.openxmlformats.org/officeDocument/2006/math" xmlns:v="urn:schemas-microsoft-com:vml" xmlns:wp14="http://schemas.microsoft.com/office/word/2010/wordprocessingDrawing" xmlns:wp="http://schemas.openxmlformats.org/drawingml/2006/wordprocessingDrawing" xmlns:w10="urn:schemas-microsoft-com:office:word" xmlns:w="http://schemas.openxmlformats.org/wordprocessingml/2006/main" xmlns:w14="http://schemas.microsoft.com/office/word/2010/wordml" xmlns:w15="http://schemas.microsoft.com/office/word/2012/wordml" xmlns:w16cid="http://schemas.microsoft.com/office/word/2016/wordml/cid" xmlns:w16se="http://schemas.microsoft.com/office/word/2015/wordml/symex" xmlns:wpg="http://schemas.microsoft.com/office/word/2010/wordprocessingGroup" xmlns:wpi="http://schemas.microsoft.com/office/word/2010/wordprocessingInk" xmlns:wne="http://schemas.microsoft.com/office/word/2006/wordml" xmlns:wps="http://schemas.microsoft.com/office/word/2010/wordprocessingShape" mc:Ignorable="w14 w15 w16se w16cid wp14">
+  <w:endnote w:type="separator" w:id="-1">
+    <w:p>
+      <w:pPr>
+        <w:spacing w:after="0" w:line="240" w:lineRule="auto"/>
+      </w:pPr>
+      <w:r>
+        <w:separator/>
+      </w:r>
+    </w:p>
+  </w:endnote>
+  <w:endnote w:type="continuationSeparator" w:id="0">
+    <w:p>
+      <w:pPr>
+        <w:spacing w:after="0" w:line="240" w:lineRule="auto"/>
+      </w:pPr>
+      <w:r>
+        <w:continuationSeparator/>
+      </w:r>
+    </w:p>
+  </w:endnote>
+</w:endnotes>
+</file>
+
+<file path=word/footer1.xml><?xml version="1.0" encoding="utf-8"?>
+<w:ftr xmlns:wpc="http://schemas.microsoft.com/office/word/2010/wordprocessingCanvas" xmlns:cx="http://schemas.microsoft.com/office/drawing/2014/chartex" xmlns:cx1="http://schemas.microsoft.com/office/drawing/2015/9/8/chartex" xmlns:cx2="http://schemas.microsoft.com/office/drawing/2015/10/21/chartex" xmlns:cx3="http://schemas.microsoft.com/office/drawing/2016/5/9/chartex" xmlns:cx4="http://schemas.microsoft.com/office/drawing/2016/5/10/chartex" xmlns:cx5="http://schemas.microsoft.com/office/drawing/2016/5/11/chartex" xmlns:cx6="http://schemas.microsoft.com/office/drawing/2016/5/12/chartex" xmlns:cx7="http://schemas.microsoft.com/office/drawing/2016/5/13/chartex" xmlns:cx8="http://schemas.microsoft.com/office/drawing/2016/5/14/chartex" xmlns:mc="http://schemas.openxmlformats.org/markup-compatibility/2006" xmlns:aink="http://schemas.microsoft.com/office/drawing/2016/ink" xmlns:am3d="http://schemas.microsoft.com/office/drawing/2017/model3d" xmlns:o="urn:schemas-microsoft-com:office:office" xmlns:r="http://schemas.openxmlformats.org/officeDocument/2006/relationships" xmlns:m="http://schemas.openxmlformats.org/officeDocument/2006/math" xmlns:v="urn:schemas-microsoft-com:vml" xmlns:wp14="http://schemas.microsoft.com/office/word/2010/wordprocessingDrawing" xmlns:wp="http://schemas.openxmlformats.org/drawingml/2006/wordprocessingDrawing" xmlns:w10="urn:schemas-microsoft-com:office:word" xmlns:w="http://schemas.openxmlformats.org/wordprocessingml/2006/main" xmlns:w14="http://schemas.microsoft.com/office/word/2010/wordml" xmlns:w15="http://schemas.microsoft.com/office/word/2012/wordml" xmlns:w16cid="http://schemas.microsoft.com/office/word/2016/wordml/cid" xmlns:w16se="http://schemas.microsoft.com/office/word/2015/wordml/symex" xmlns:wpg="http://schemas.microsoft.com/office/word/2010/wordprocessingGroup" xmlns:wpi="http://schemas.microsoft.com/office/word/2010/wordprocessingInk" xmlns:wne="http://schemas.microsoft.com/office/word/2006/wordml" xmlns:wps="http://schemas.microsoft.com/office/word/2010/wordprocessingShape" mc:Ignorable="w14 w15 w16se w16cid wp14">
+  <w:p>
+    <w:pPr>
+      <w:pStyle w:val="Footer"/>
+    </w:pPr>
+  </w:p>
+</w:ftr>
+</file>
+
+<file path=word/footer2.xml><?xml version="1.0" encoding="utf-8"?>
+<w:ftr xmlns:wpc="http://schemas.microsoft.com/office/word/2010/wordprocessingCanvas" xmlns:cx="http://schemas.microsoft.com/office/drawing/2014/chartex" xmlns:cx1="http://schemas.microsoft.com/office/drawing/2015/9/8/chartex" xmlns:cx2="http://schemas.microsoft.com/office/drawing/2015/10/21/chartex" xmlns:cx3="http://schemas.microsoft.com/office/drawing/2016/5/9/chartex" xmlns:cx4="http://schemas.microsoft.com/office/drawing/2016/5/10/chartex" xmlns:cx5="http://schemas.microsoft.com/office/drawing/2016/5/11/chartex" xmlns:cx6="http://schemas.microsoft.com/office/drawing/2016/5/12/chartex" xmlns:cx7="http://schemas.microsoft.com/office/drawing/2016/5/13/chartex" xmlns:cx8="http://schemas.microsoft.com/office/drawing/2016/5/14/chartex" xmlns:mc="http://schemas.openxmlformats.org/markup-compatibility/2006" xmlns:aink="http://schemas.microsoft.com/office/drawing/2016/ink" xmlns:am3d="http://schemas.microsoft.com/office/drawing/2017/model3d" xmlns:o="urn:schemas-microsoft-com:office:office" xmlns:r="http://schemas.openxmlformats.org/officeDocument/2006/relationships" xmlns:m="http://schemas.openxmlformats.org/officeDocument/2006/math" xmlns:v="urn:schemas-microsoft-com:vml" xmlns:wp14="http://schemas.microsoft.com/office/word/2010/wordprocessingDrawing" xmlns:wp="http://schemas.openxmlformats.org/drawingml/2006/wordprocessingDrawing" xmlns:w10="urn:schemas-microsoft-com:office:word" xmlns:w="http://schemas.openxmlformats.org/wordprocessingml/2006/main" xmlns:w14="http://schemas.microsoft.com/office/word/2010/wordml" xmlns:w15="http://schemas.microsoft.com/office/word/2012/wordml" xmlns:w16cid="http://schemas.microsoft.com/office/word/2016/wordml/cid" xmlns:w16se="http://schemas.microsoft.com/office/word/2015/wordml/symex" xmlns:wpg="http://schemas.microsoft.com/office/word/2010/wordprocessingGroup" xmlns:wpi="http://schemas.microsoft.com/office/word/2010/wordprocessingInk" xmlns:wne="http://schemas.microsoft.com/office/word/2006/wordml" xmlns:wps="http://schemas.microsoft.com/office/word/2010/wordprocessingShape" mc:Ignorable="w14 w15 w16se w16cid wp14">
+  <w:p>
+    <w:pPr>
+      <w:pStyle w:val="Footer"/>
+    </w:pPr>
+  </w:p>
+</w:ftr>
+</file>
+
+<file path=word/footer3.xml><?xml version="1.0" encoding="utf-8"?>
+<w:ftr xmlns:wpc="http://schemas.microsoft.com/office/word/2010/wordprocessingCanvas" xmlns:cx="http://schemas.microsoft.com/office/drawing/2014/chartex" xmlns:cx1="http://schemas.microsoft.com/office/drawing/2015/9/8/chartex" xmlns:cx2="http://schemas.microsoft.com/office/drawing/2015/10/21/chartex" xmlns:cx3="http://schemas.microsoft.com/office/drawing/2016/5/9/chartex" xmlns:cx4="http://schemas.microsoft.com/office/drawing/2016/5/10/chartex" xmlns:cx5="http://schemas.microsoft.com/office/drawing/2016/5/11/chartex" xmlns:cx6="http://schemas.microsoft.com/office/drawing/2016/5/12/chartex" xmlns:cx7="http://schemas.microsoft.com/office/drawing/2016/5/13/chartex" xmlns:cx8="http://schemas.microsoft.com/office/drawing/2016/5/14/chartex" xmlns:mc="http://schemas.openxmlformats.org/markup-compatibility/2006" xmlns:aink="http://schemas.microsoft.com/office/drawing/2016/ink" xmlns:am3d="http://schemas.microsoft.com/office/drawing/2017/model3d" xmlns:o="urn:schemas-microsoft-com:office:office" xmlns:r="http://schemas.openxmlformats.org/officeDocument/2006/relationships" xmlns:m="http://schemas.openxmlformats.org/officeDocument/2006/math" xmlns:v="urn:schemas-microsoft-com:vml" xmlns:wp14="http://schemas.microsoft.com/office/word/2010/wordprocessingDrawing" xmlns:wp="http://schemas.openxmlformats.org/drawingml/2006/wordprocessingDrawing" xmlns:w10="urn:schemas-microsoft-com:office:word" xmlns:w="http://schemas.openxmlformats.org/wordprocessingml/2006/main" xmlns:w14="http://schemas.microsoft.com/office/word/2010/wordml" xmlns:w15="http://schemas.microsoft.com/office/word/2012/wordml" xmlns:w16cid="http://schemas.microsoft.com/office/word/2016/wordml/cid" xmlns:w16se="http://schemas.microsoft.com/office/word/2015/wordml/symex" xmlns:wpg="http://schemas.microsoft.com/office/word/2010/wordprocessingGroup" xmlns:wpi="http://schemas.microsoft.com/office/word/2010/wordprocessingInk" xmlns:wne="http://schemas.microsoft.com/office/word/2006/wordml" xmlns:wps="http://schemas.microsoft.com/office/word/2010/wordprocessingShape" mc:Ignorable="w14 w15 w16se w16cid wp14">
+  <w:p>
+    <w:pPr>
+      <w:pStyle w:val="Footer"/>
+    </w:pPr>
+  </w:p>
+</w:ftr>
+</file>
+
+<file path=word/footnotes.xml><?xml version="1.0" encoding="utf-8"?>
+<w:footnotes xmlns:wpc="http://schemas.microsoft.com/office/word/2010/wordprocessingCanvas" xmlns:cx="http://schemas.microsoft.com/office/drawing/2014/chartex" xmlns:cx1="http://schemas.microsoft.com/office/drawing/2015/9/8/chartex" xmlns:cx2="http://schemas.microsoft.com/office/drawing/2015/10/21/chartex" xmlns:cx3="http://schemas.microsoft.com/office/drawing/2016/5/9/chartex" xmlns:cx4="http://schemas.microsoft.com/office/drawing/2016/5/10/chartex" xmlns:cx5="http://schemas.microsoft.com/office/drawing/2016/5/11/chartex" xmlns:cx6="http://schemas.microsoft.com/office/drawing/2016/5/12/chartex" xmlns:cx7="http://schemas.microsoft.com/office/drawing/2016/5/13/chartex" xmlns:cx8="http://schemas.microsoft.com/office/drawing/2016/5/14/chartex" xmlns:mc="http://schemas.openxmlformats.org/markup-compatibility/2006" xmlns:aink="http://schemas.microsoft.com/office/drawing/2016/ink" xmlns:am3d="http://schemas.microsoft.com/office/drawing/2017/model3d" xmlns:o="urn:schemas-microsoft-com:office:office" xmlns:r="http://schemas.openxmlformats.org/officeDocument/2006/relationships" xmlns:m="http://schemas.openxmlformats.org/officeDocument/2006/math" xmlns:v="urn:schemas-microsoft-com:vml" xmlns:wp14="http://schemas.microsoft.com/office/word/2010/wordprocessingDrawing" xmlns:wp="http://schemas.openxmlformats.org/drawingml/2006/wordprocessingDrawing" xmlns:w10="urn:schemas-microsoft-com:office:word" xmlns:w="http://schemas.openxmlformats.org/wordprocessingml/2006/main" xmlns:w14="http://schemas.microsoft.com/office/word/2010/wordml" xmlns:w15="http://schemas.microsoft.com/office/word/2012/wordml" xmlns:w16cid="http://schemas.microsoft.com/office/word/2016/wordml/cid" xmlns:w16se="http://schemas.microsoft.com/office/word/2015/wordml/symex" xmlns:wpg="http://schemas.microsoft.com/office/word/2010/wordprocessingGroup" xmlns:wpi="http://schemas.microsoft.com/office/word/2010/wordprocessingInk" xmlns:wne="http://schemas.microsoft.com/office/word/2006/wordml" xmlns:wps="http://schemas.microsoft.com/office/word/2010/wordprocessingShape" mc:Ignorable="w14 w15 w16se w16cid wp14">
+  <w:footnote w:type="separator" w:id="-1">
+    <w:p>
+      <w:pPr>
+        <w:spacing w:after="0" w:line="240" w:lineRule="auto"/>
+      </w:pPr>
+      <w:r>
+        <w:separator/>
+      </w:r>
+    </w:p>
+  </w:footnote>
+  <w:footnote w:type="continuationSeparator" w:id="0">
+    <w:p>
+      <w:pPr>
+        <w:spacing w:after="0" w:line="240" w:lineRule="auto"/>
+      </w:pPr>
+      <w:r>
+        <w:continuationSeparator/>
+      </w:r>
+    </w:p>
+  </w:footnote>
+</w:footnotes>
+</file>
+
+<file path=word/header1.xml><?xml version="1.0" encoding="utf-8"?>
+<w:hdr xmlns:wpc="http://schemas.microsoft.com/office/word/2010/wordprocessingCanvas" xmlns:cx="http://schemas.microsoft.com/office/drawing/2014/chartex" xmlns:cx1="http://schemas.microsoft.com/office/drawing/2015/9/8/chartex" xmlns:cx2="http://schemas.microsoft.com/office/drawing/2015/10/21/chartex" xmlns:cx3="http://schemas.microsoft.com/office/drawing/2016/5/9/chartex" xmlns:cx4="http://schemas.microsoft.com/office/drawing/2016/5/10/chartex" xmlns:cx5="http://schemas.microsoft.com/office/drawing/2016/5/11/chartex" xmlns:cx6="http://schemas.microsoft.com/office/drawing/2016/5/12/chartex" xmlns:cx7="http://schemas.microsoft.com/office/drawing/2016/5/13/chartex" xmlns:cx8="http://schemas.microsoft.com/office/drawing/2016/5/14/chartex" xmlns:mc="http://schemas.openxmlformats.org/markup-compatibility/2006" xmlns:aink="http://schemas.microsoft.com/office/drawing/2016/ink" xmlns:am3d="http://schemas.microsoft.com/office/drawing/2017/model3d" xmlns:o="urn:schemas-microsoft-com:office:office" xmlns:r="http://schemas.openxmlformats.org/officeDocument/2006/relationships" xmlns:m="http://schemas.openxmlformats.org/officeDocument/2006/math" xmlns:v="urn:schemas-microsoft-com:vml" xmlns:wp14="http://schemas.microsoft.com/office/word/2010/wordprocessingDrawing" xmlns:wp="http://schemas.openxmlformats.org/drawingml/2006/wordprocessingDrawing" xmlns:w10="urn:schemas-microsoft-com:office:word" xmlns:w="http://schemas.openxmlformats.org/wordprocessingml/2006/main" xmlns:w14="http://schemas.microsoft.com/office/word/2010/wordml" xmlns:w15="http://schemas.microsoft.com/office/word/2012/wordml" xmlns:w16cid="http://schemas.microsoft.com/office/word/2016/wordml/cid" xmlns:w16se="http://schemas.microsoft.com/office/word/2015/wordml/symex" xmlns:wpg="http://schemas.microsoft.com/office/word/2010/wordprocessingGroup" xmlns:wpi="http://schemas.microsoft.com/office/word/2010/wordprocessingInk" xmlns:wne="http://schemas.microsoft.com/office/word/2006/wordml" xmlns:wps="http://schemas.microsoft.com/office/word/2010/wordprocessingShape" mc:Ignorable="w14 w15 w16se w16cid wp14">
+  <w:p>
+    <w:pPr>
+      <w:pStyle w:val="Header"/>
+    </w:pPr>
+  </w:p>
+</w:hdr>
+</file>
+
+<file path=word/header2.xml><?xml version="1.0" encoding="utf-8"?>
+<w:hdr xmlns:wpc="http://schemas.microsoft.com/office/word/2010/wordprocessingCanvas" xmlns:cx="http://schemas.microsoft.com/office/drawing/2014/chartex" xmlns:cx1="http://schemas.microsoft.com/office/drawing/2015/9/8/chartex" xmlns:cx2="http://schemas.microsoft.com/office/drawing/2015/10/21/chartex" xmlns:cx3="http://schemas.microsoft.com/office/drawing/2016/5/9/chartex" xmlns:cx4="http://schemas.microsoft.com/office/drawing/2016/5/10/chartex" xmlns:cx5="http://schemas.microsoft.com/office/drawing/2016/5/11/chartex" xmlns:cx6="http://schemas.microsoft.com/office/drawing/2016/5/12/chartex" xmlns:cx7="http://schemas.microsoft.com/office/drawing/2016/5/13/chartex" xmlns:cx8="http://schemas.microsoft.com/office/drawing/2016/5/14/chartex" xmlns:mc="http://schemas.openxmlformats.org/markup-compatibility/2006" xmlns:aink="http://schemas.microsoft.com/office/drawing/2016/ink" xmlns:am3d="http://schemas.microsoft.com/office/drawing/2017/model3d" xmlns:o="urn:schemas-microsoft-com:office:office" xmlns:r="http://schemas.openxmlformats.org/officeDocument/2006/relationships" xmlns:m="http://schemas.openxmlformats.org/officeDocument/2006/math" xmlns:v="urn:schemas-microsoft-com:vml" xmlns:wp14="http://schemas.microsoft.com/office/word/2010/wordprocessingDrawing" xmlns:wp="http://schemas.openxmlformats.org/drawingml/2006/wordprocessingDrawing" xmlns:w10="urn:schemas-microsoft-com:office:word" xmlns:w="http://schemas.openxmlformats.org/wordprocessingml/2006/main" xmlns:w14="http://schemas.microsoft.com/office/word/2010/wordml" xmlns:w15="http://schemas.microsoft.com/office/word/2012/wordml" xmlns:w16cid="http://schemas.microsoft.com/office/word/2016/wordml/cid" xmlns:w16se="http://schemas.microsoft.com/office/word/2015/wordml/symex" xmlns:wpg="http://schemas.microsoft.com/office/word/2010/wordprocessingGroup" xmlns:wpi="http://schemas.microsoft.com/office/word/2010/wordprocessingInk" xmlns:wne="http://schemas.microsoft.com/office/word/2006/wordml" xmlns:wps="http://schemas.microsoft.com/office/word/2010/wordprocessingShape" mc:Ignorable="w14 w15 w16se w16cid wp14">
+  <w:p>
+    <w:pPr>
+      <w:pStyle w:val="Header"/>
+    </w:pPr>
+  </w:p>
+</w:hdr>
+</file>
+
+<file path=word/header3.xml><?xml version="1.0" encoding="utf-8"?>
+<w:hdr xmlns:wpc="http://schemas.microsoft.com/office/word/2010/wordprocessingCanvas" xmlns:cx="http://schemas.microsoft.com/office/drawing/2014/chartex" xmlns:cx1="http://schemas.microsoft.com/office/drawing/2015/9/8/chartex" xmlns:cx2="http://schemas.microsoft.com/office/drawing/2015/10/21/chartex" xmlns:cx3="http://schemas.microsoft.com/office/drawing/2016/5/9/chartex" xmlns:cx4="http://schemas.microsoft.com/office/drawing/2016/5/10/chartex" xmlns:cx5="http://schemas.microsoft.com/office/drawing/2016/5/11/chartex" xmlns:cx6="http://schemas.microsoft.com/office/drawing/2016/5/12/chartex" xmlns:cx7="http://schemas.microsoft.com/office/drawing/2016/5/13/chartex" xmlns:cx8="http://schemas.microsoft.com/office/drawing/2016/5/14/chartex" xmlns:mc="http://schemas.openxmlformats.org/markup-compatibility/2006" xmlns:aink="http://schemas.microsoft.com/office/drawing/2016/ink" xmlns:am3d="http://schemas.microsoft.com/office/drawing/2017/model3d" xmlns:o="urn:schemas-microsoft-com:office:office" xmlns:r="http://schemas.openxmlformats.org/officeDocument/2006/relationships" xmlns:m="http://schemas.openxmlformats.org/officeDocument/2006/math" xmlns:v="urn:schemas-microsoft-com:vml" xmlns:wp14="http://schemas.microsoft.com/office/word/2010/wordprocessingDrawing" xmlns:wp="http://schemas.openxmlformats.org/drawingml/2006/wordprocessingDrawing" xmlns:w10="urn:schemas-microsoft-com:office:word" xmlns:w="http://schemas.openxmlformats.org/wordprocessingml/2006/main" xmlns:w14="http://schemas.microsoft.com/office/word/2010/wordml" xmlns:w15="http://schemas.microsoft.com/office/word/2012/wordml" xmlns:w16cid="http://schemas.microsoft.com/office/word/2016/wordml/cid" xmlns:w16se="http://schemas.microsoft.com/office/word/2015/wordml/symex" xmlns:wpg="http://schemas.microsoft.com/office/word/2010/wordprocessingGroup" xmlns:wpi="http://schemas.microsoft.com/office/word/2010/wordprocessingInk" xmlns:wne="http://schemas.microsoft.com/office/word/2006/wordml" xmlns:wps="http://schemas.microsoft.com/office/word/2010/wordprocessingShape" mc:Ignorable="w14 w15 w16se w16cid wp14">
+  <w:p>
+    <w:pPr>
+      <w:pStyle w:val="Header"/>
+    </w:pPr>
+  </w:p>
+</w:hdr>
+</file>
+
 <file path=word/styles.xml><?xml version="1.0" encoding="utf-8"?>
-<w:styles xmlns:mc="http://schemas.openxmlformats.org/markup-compatibility/2006" xmlns:r="http://schemas.openxmlformats.org/officeDocument/2006/relationships" xmlns:w="http://schemas.openxmlformats.org/wordprocessingml/2006/main" xmlns:w14="http://schemas.microsoft.com/office/word/2010/wordml" xmlns:w15="http://schemas.microsoft.com/office/word/2012/wordml" xmlns:w16se="http://schemas.microsoft.com/office/word/2015/wordml/symex" mc:Ignorable="w14 w15 w16se">
+<w:styles xmlns:mc="http://schemas.openxmlformats.org/markup-compatibility/2006" xmlns:r="http://schemas.openxmlformats.org/officeDocument/2006/relationships" xmlns:w="http://schemas.openxmlformats.org/wordprocessingml/2006/main" xmlns:w14="http://schemas.microsoft.com/office/word/2010/wordml" xmlns:w15="http://schemas.microsoft.com/office/word/2012/wordml" xmlns:w16cid="http://schemas.microsoft.com/office/word/2016/wordml/cid" xmlns:w16se="http://schemas.microsoft.com/office/word/2015/wordml/symex" mc:Ignorable="w14 w15 w16se w16cid">
   <w:docDefaults>
     <w:rPrDefault>
       <w:rPr>
@@ -3883,7 +3418,7 @@
       </w:pPr>
     </w:pPrDefault>
   </w:docDefaults>
-  <w:latentStyles w:defLockedState="0" w:defUIPriority="99" w:defSemiHidden="0" w:defUnhideWhenUsed="0" w:defQFormat="0" w:count="374">
+  <w:latentStyles w:defLockedState="0" w:defUIPriority="99" w:defSemiHidden="0" w:defUnhideWhenUsed="0" w:defQFormat="0" w:count="375">
     <w:lsdException w:name="Normal" w:uiPriority="0" w:qFormat="1"/>
     <w:lsdException w:name="heading 1" w:uiPriority="9" w:qFormat="1"/>
     <w:lsdException w:name="heading 2" w:semiHidden="1" w:uiPriority="9" w:unhideWhenUsed="1" w:qFormat="1"/>
@@ -4258,6 +3793,7 @@
     <w:lsdException w:name="Mention" w:semiHidden="1" w:unhideWhenUsed="1"/>
     <w:lsdException w:name="Smart Hyperlink" w:semiHidden="1" w:unhideWhenUsed="1"/>
     <w:lsdException w:name="Hashtag" w:semiHidden="1" w:unhideWhenUsed="1"/>
+    <w:lsdException w:name="Unresolved Mention" w:semiHidden="1" w:unhideWhenUsed="1"/>
   </w:latentStyles>
   <w:style w:type="paragraph" w:default="1" w:styleId="Normal">
     <w:name w:val="Normal"/>
@@ -4308,6 +3844,50 @@
         <w:insideV w:val="single" w:sz="4" w:space="0" w:color="auto"/>
       </w:tblBorders>
     </w:tblPr>
+  </w:style>
+  <w:style w:type="paragraph" w:styleId="Header">
+    <w:name w:val="header"/>
+    <w:basedOn w:val="Normal"/>
+    <w:link w:val="HeaderChar"/>
+    <w:uiPriority w:val="99"/>
+    <w:unhideWhenUsed/>
+    <w:rsid w:val="00033EAD"/>
+    <w:pPr>
+      <w:tabs>
+        <w:tab w:val="center" w:pos="4680"/>
+        <w:tab w:val="right" w:pos="9360"/>
+      </w:tabs>
+      <w:spacing w:after="0" w:line="240" w:lineRule="auto"/>
+    </w:pPr>
+  </w:style>
+  <w:style w:type="character" w:customStyle="1" w:styleId="HeaderChar">
+    <w:name w:val="Header Char"/>
+    <w:basedOn w:val="DefaultParagraphFont"/>
+    <w:link w:val="Header"/>
+    <w:uiPriority w:val="99"/>
+    <w:rsid w:val="00033EAD"/>
+  </w:style>
+  <w:style w:type="paragraph" w:styleId="Footer">
+    <w:name w:val="footer"/>
+    <w:basedOn w:val="Normal"/>
+    <w:link w:val="FooterChar"/>
+    <w:uiPriority w:val="99"/>
+    <w:unhideWhenUsed/>
+    <w:rsid w:val="00033EAD"/>
+    <w:pPr>
+      <w:tabs>
+        <w:tab w:val="center" w:pos="4680"/>
+        <w:tab w:val="right" w:pos="9360"/>
+      </w:tabs>
+      <w:spacing w:after="0" w:line="240" w:lineRule="auto"/>
+    </w:pPr>
+  </w:style>
+  <w:style w:type="character" w:customStyle="1" w:styleId="FooterChar">
+    <w:name w:val="Footer Char"/>
+    <w:basedOn w:val="DefaultParagraphFont"/>
+    <w:link w:val="Footer"/>
+    <w:uiPriority w:val="99"/>
+    <w:rsid w:val="00033EAD"/>
   </w:style>
 </w:styles>
 </file>

</xml_diff>